<commit_message>
phan cong cong viec
</commit_message>
<xml_diff>
--- a/GT .docx
+++ b/GT .docx
@@ -135,7 +135,10 @@
         </w:numPr>
       </w:pPr>
       <w:r>
-        <w:t>START</w:t>
+        <w:t>SIGNUP [username] [password]</w:t>
+      </w:r>
+      <w:r>
+        <w:t xml:space="preserve"> [retype-pass]</w:t>
       </w:r>
     </w:p>
     <w:p>
@@ -147,7 +150,10 @@
         </w:numPr>
       </w:pPr>
       <w:r>
-        <w:t>ANSWER [option]</w:t>
+        <w:t xml:space="preserve">LOGIN </w:t>
+      </w:r>
+      <w:r>
+        <w:t>[username] [password]</w:t>
       </w:r>
     </w:p>
     <w:p>
@@ -159,7 +165,7 @@
         </w:numPr>
       </w:pPr>
       <w:r>
-        <w:t>ASSIST [option]</w:t>
+        <w:t>START</w:t>
       </w:r>
     </w:p>
     <w:p>
@@ -171,6 +177,30 @@
         </w:numPr>
       </w:pPr>
       <w:r>
+        <w:t>ANSWER [option]</w:t>
+      </w:r>
+    </w:p>
+    <w:p>
+      <w:pPr>
+        <w:pStyle w:val="ListParagraph"/>
+        <w:numPr>
+          <w:ilvl w:val="0"/>
+          <w:numId w:val="2"/>
+        </w:numPr>
+      </w:pPr>
+      <w:r>
+        <w:t>ASSIST [option]</w:t>
+      </w:r>
+    </w:p>
+    <w:p>
+      <w:pPr>
+        <w:pStyle w:val="ListParagraph"/>
+        <w:numPr>
+          <w:ilvl w:val="0"/>
+          <w:numId w:val="2"/>
+        </w:numPr>
+      </w:pPr>
+      <w:r>
         <w:t>QUIT</w:t>
       </w:r>
     </w:p>
@@ -312,6 +342,7 @@
         </w:numPr>
       </w:pPr>
       <w:r>
+        <w:lastRenderedPageBreak/>
         <w:t xml:space="preserve">Gợi ý của chuyên gia: </w:t>
       </w:r>
       <w:r>
@@ -328,7 +359,6 @@
         </w:numPr>
       </w:pPr>
       <w:r>
-        <w:lastRenderedPageBreak/>
         <w:t xml:space="preserve">Dừng game thành công: </w:t>
       </w:r>
       <w:r>
@@ -560,7 +590,7 @@
         <w:rPr>
           <w:bCs/>
         </w:rPr>
-        <w:t>Điểm số</w:t>
+        <w:t>Tài khoản đăng nhập</w:t>
       </w:r>
     </w:p>
     <w:p>
@@ -578,30 +608,122 @@
         <w:rPr>
           <w:bCs/>
         </w:rPr>
+        <w:t>Trạng thái đăng nhập</w:t>
+      </w:r>
+    </w:p>
+    <w:p>
+      <w:pPr>
+        <w:pStyle w:val="ListParagraph"/>
+        <w:numPr>
+          <w:ilvl w:val="0"/>
+          <w:numId w:val="6"/>
+        </w:numPr>
+        <w:rPr>
+          <w:bCs/>
+        </w:rPr>
+      </w:pPr>
+      <w:r>
+        <w:rPr>
+          <w:bCs/>
+        </w:rPr>
+        <w:t>Điểm số</w:t>
+      </w:r>
+    </w:p>
+    <w:p>
+      <w:pPr>
+        <w:pStyle w:val="ListParagraph"/>
+        <w:numPr>
+          <w:ilvl w:val="0"/>
+          <w:numId w:val="6"/>
+        </w:numPr>
+        <w:rPr>
+          <w:bCs/>
+        </w:rPr>
+      </w:pPr>
+      <w:r>
+        <w:rPr>
+          <w:bCs/>
+        </w:rPr>
         <w:t>Danh sách câu hỏi</w:t>
+      </w:r>
+    </w:p>
+    <w:p>
+      <w:pPr>
+        <w:pStyle w:val="ListParagraph"/>
+        <w:numPr>
+          <w:ilvl w:val="0"/>
+          <w:numId w:val="6"/>
+        </w:numPr>
+        <w:rPr>
+          <w:bCs/>
+        </w:rPr>
+      </w:pPr>
+      <w:r>
+        <w:rPr>
+          <w:bCs/>
+        </w:rPr>
+        <w:t>Trạng thái sử dụng trợ giúp</w:t>
+      </w:r>
+    </w:p>
+    <w:p>
+      <w:pPr>
+        <w:rPr>
+          <w:b/>
+          <w:bCs/>
+        </w:rPr>
+      </w:pPr>
+      <w:r>
+        <w:rPr>
+          <w:b/>
+          <w:bCs/>
+        </w:rPr>
+        <w:t>Hoạt động của giao thức:</w:t>
+      </w:r>
+    </w:p>
+    <w:p>
+      <w:r>
+        <w:t>B1: Client gửi thông điệp yêu cầu đăng ký tài khoản / đăng nhập tài khoản</w:t>
+      </w:r>
+    </w:p>
+    <w:p>
+      <w:r>
+        <w:t xml:space="preserve">B2: Client </w:t>
+      </w:r>
+      <w:r>
+        <w:t>chọn start game</w:t>
+      </w:r>
+    </w:p>
+    <w:p>
+      <w:r>
+        <w:t>B3: Client gửi câu trả lời lên server</w:t>
+      </w:r>
+    </w:p>
+    <w:p>
+      <w:r>
+        <w:t>B4: Server xử lý câu trả lời và trả về thông báo cho client</w:t>
+      </w:r>
+    </w:p>
+    <w:p>
+      <w:r>
+        <w:t xml:space="preserve">B5: Nếu client chọn quyền trợ giúp, server </w:t>
+      </w:r>
+      <w:r>
+        <w:t>trả về cho client thông tin trợ giúp, sau đó c</w:t>
+      </w:r>
+      <w:r>
+        <w:t>lient gửi câu trả lời lên server</w:t>
+      </w:r>
+      <w:r>
+        <w:t>.</w:t>
+      </w:r>
+    </w:p>
+    <w:p>
+      <w:r>
+        <w:t>B6: Khi client tự dừng cuộc chơi hoặc trả lời hết câu hỏi thì server trả về điểm số cho người dùng</w:t>
       </w:r>
       <w:bookmarkStart w:id="0" w:name="_GoBack"/>
       <w:bookmarkEnd w:id="0"/>
     </w:p>
-    <w:p>
-      <w:pPr>
-        <w:pStyle w:val="ListParagraph"/>
-        <w:numPr>
-          <w:ilvl w:val="0"/>
-          <w:numId w:val="6"/>
-        </w:numPr>
-        <w:rPr>
-          <w:bCs/>
-        </w:rPr>
-      </w:pPr>
-      <w:r>
-        <w:rPr>
-          <w:bCs/>
-        </w:rPr>
-        <w:t>Trạng thái sử dụng trợ giúp</w:t>
-      </w:r>
-    </w:p>
-    <w:p/>
     <w:sectPr>
       <w:pgSz w:w="12240" w:h="15840"/>
       <w:pgMar w:top="1440" w:right="1440" w:bottom="1440" w:left="1440" w:header="720" w:footer="720" w:gutter="0"/>

</xml_diff>